<commit_message>
fixed another small error
</commit_message>
<xml_diff>
--- a/PA3Part1.docx
+++ b/PA3Part1.docx
@@ -182,7 +182,7 @@
               </wp:anchor>
             </w:drawing>
           </mc:Choice>
-          <mc:Fallback xmlns:w16cid="http://schemas.microsoft.com/office/word/2016/wordml/cid" xmlns:am3d="http://schemas.microsoft.com/office/drawing/2017/model3d" xmlns:aink="http://schemas.microsoft.com/office/drawing/2016/ink" xmlns:cx8="http://schemas.microsoft.com/office/drawing/2016/5/14/chartex" xmlns:cx7="http://schemas.microsoft.com/office/drawing/2016/5/13/chartex" xmlns:cx6="http://schemas.microsoft.com/office/drawing/2016/5/12/chartex" xmlns:cx5="http://schemas.microsoft.com/office/drawing/2016/5/11/chartex" xmlns:cx4="http://schemas.microsoft.com/office/drawing/2016/5/10/chartex" xmlns:cx3="http://schemas.microsoft.com/office/drawing/2016/5/9/chartex" xmlns:cx2="http://schemas.microsoft.com/office/drawing/2015/10/21/chartex" xmlns:cx1="http://schemas.microsoft.com/office/drawing/2015/9/8/chartex">
+          <mc:Fallback xmlns:cx1="http://schemas.microsoft.com/office/drawing/2015/9/8/chartex" xmlns:cx2="http://schemas.microsoft.com/office/drawing/2015/10/21/chartex" xmlns:cx3="http://schemas.microsoft.com/office/drawing/2016/5/9/chartex" xmlns:cx4="http://schemas.microsoft.com/office/drawing/2016/5/10/chartex" xmlns:cx5="http://schemas.microsoft.com/office/drawing/2016/5/11/chartex" xmlns:cx6="http://schemas.microsoft.com/office/drawing/2016/5/12/chartex" xmlns:cx7="http://schemas.microsoft.com/office/drawing/2016/5/13/chartex" xmlns:cx8="http://schemas.microsoft.com/office/drawing/2016/5/14/chartex" xmlns:aink="http://schemas.microsoft.com/office/drawing/2016/ink" xmlns:am3d="http://schemas.microsoft.com/office/drawing/2017/model3d" xmlns:w16cid="http://schemas.microsoft.com/office/word/2016/wordml/cid">
             <w:pict>
               <v:shapetype w14:anchorId="0AF2CA66" id="_x0000_t202" coordsize="21600,21600" o:spt="202" path="m,l,21600r21600,l21600,xe">
                 <v:stroke joinstyle="miter"/>
@@ -270,7 +270,7 @@
               </wp:anchor>
             </w:drawing>
           </mc:Choice>
-          <mc:Fallback xmlns:w16cid="http://schemas.microsoft.com/office/word/2016/wordml/cid" xmlns:am3d="http://schemas.microsoft.com/office/drawing/2017/model3d" xmlns:aink="http://schemas.microsoft.com/office/drawing/2016/ink" xmlns:cx8="http://schemas.microsoft.com/office/drawing/2016/5/14/chartex" xmlns:cx7="http://schemas.microsoft.com/office/drawing/2016/5/13/chartex" xmlns:cx6="http://schemas.microsoft.com/office/drawing/2016/5/12/chartex" xmlns:cx5="http://schemas.microsoft.com/office/drawing/2016/5/11/chartex" xmlns:cx4="http://schemas.microsoft.com/office/drawing/2016/5/10/chartex" xmlns:cx3="http://schemas.microsoft.com/office/drawing/2016/5/9/chartex" xmlns:cx2="http://schemas.microsoft.com/office/drawing/2015/10/21/chartex" xmlns:cx1="http://schemas.microsoft.com/office/drawing/2015/9/8/chartex">
+          <mc:Fallback xmlns:cx1="http://schemas.microsoft.com/office/drawing/2015/9/8/chartex" xmlns:cx2="http://schemas.microsoft.com/office/drawing/2015/10/21/chartex" xmlns:cx3="http://schemas.microsoft.com/office/drawing/2016/5/9/chartex" xmlns:cx4="http://schemas.microsoft.com/office/drawing/2016/5/10/chartex" xmlns:cx5="http://schemas.microsoft.com/office/drawing/2016/5/11/chartex" xmlns:cx6="http://schemas.microsoft.com/office/drawing/2016/5/12/chartex" xmlns:cx7="http://schemas.microsoft.com/office/drawing/2016/5/13/chartex" xmlns:cx8="http://schemas.microsoft.com/office/drawing/2016/5/14/chartex" xmlns:aink="http://schemas.microsoft.com/office/drawing/2016/ink" xmlns:am3d="http://schemas.microsoft.com/office/drawing/2017/model3d" xmlns:w16cid="http://schemas.microsoft.com/office/word/2016/wordml/cid">
             <w:pict>
               <v:shape w14:anchorId="72CC4A5A" id="Text Box 2" o:spid="_x0000_s1027" type="#_x0000_t202" style="position:absolute;margin-left:287.1pt;margin-top:2.4pt;width:136.6pt;height:22.15pt;z-index:251661312;visibility:visible;mso-wrap-style:square;mso-width-percent:0;mso-height-percent:0;mso-wrap-distance-left:9pt;mso-wrap-distance-top:0;mso-wrap-distance-right:9pt;mso-wrap-distance-bottom:0;mso-position-horizontal:absolute;mso-position-horizontal-relative:text;mso-position-vertical:absolute;mso-position-vertical-relative:text;mso-width-percent:0;mso-height-percent:0;mso-width-relative:margin;mso-height-relative:margin;v-text-anchor:top" o:gfxdata="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" fillcolor="white [3201]" stroked="f" strokeweight=".5pt">
                 <v:textbox>
@@ -628,8 +628,6 @@
             <w:r>
               <w:t>3</w:t>
             </w:r>
-            <w:bookmarkStart w:id="0" w:name="_GoBack"/>
-            <w:bookmarkEnd w:id="0"/>
           </w:p>
         </w:tc>
         <w:tc>
@@ -2002,6 +2000,8 @@
         <w:t xml:space="preserve"> Pooling</w:t>
       </w:r>
     </w:p>
+    <w:bookmarkStart w:id="0" w:name="_GoBack"/>
+    <w:bookmarkEnd w:id="0"/>
     <w:p>
       <w:r>
         <w:rPr>
@@ -2070,7 +2070,7 @@
               </wp:anchor>
             </w:drawing>
           </mc:Choice>
-          <mc:Fallback xmlns:w16cid="http://schemas.microsoft.com/office/word/2016/wordml/cid" xmlns:am3d="http://schemas.microsoft.com/office/drawing/2017/model3d" xmlns:aink="http://schemas.microsoft.com/office/drawing/2016/ink" xmlns:cx8="http://schemas.microsoft.com/office/drawing/2016/5/14/chartex" xmlns:cx7="http://schemas.microsoft.com/office/drawing/2016/5/13/chartex" xmlns:cx6="http://schemas.microsoft.com/office/drawing/2016/5/12/chartex" xmlns:cx5="http://schemas.microsoft.com/office/drawing/2016/5/11/chartex" xmlns:cx4="http://schemas.microsoft.com/office/drawing/2016/5/10/chartex" xmlns:cx3="http://schemas.microsoft.com/office/drawing/2016/5/9/chartex" xmlns:cx2="http://schemas.microsoft.com/office/drawing/2015/10/21/chartex" xmlns:cx1="http://schemas.microsoft.com/office/drawing/2015/9/8/chartex">
+          <mc:Fallback xmlns:cx1="http://schemas.microsoft.com/office/drawing/2015/9/8/chartex" xmlns:cx2="http://schemas.microsoft.com/office/drawing/2015/10/21/chartex" xmlns:cx3="http://schemas.microsoft.com/office/drawing/2016/5/9/chartex" xmlns:cx4="http://schemas.microsoft.com/office/drawing/2016/5/10/chartex" xmlns:cx5="http://schemas.microsoft.com/office/drawing/2016/5/11/chartex" xmlns:cx6="http://schemas.microsoft.com/office/drawing/2016/5/12/chartex" xmlns:cx7="http://schemas.microsoft.com/office/drawing/2016/5/13/chartex" xmlns:cx8="http://schemas.microsoft.com/office/drawing/2016/5/14/chartex" xmlns:aink="http://schemas.microsoft.com/office/drawing/2016/ink" xmlns:am3d="http://schemas.microsoft.com/office/drawing/2017/model3d" xmlns:w16cid="http://schemas.microsoft.com/office/word/2016/wordml/cid">
             <w:pict>
               <v:shape w14:anchorId="3962CDAD" id="Text Box 3" o:spid="_x0000_s1028" type="#_x0000_t202" style="position:absolute;margin-left:183.1pt;margin-top:2.65pt;width:118.3pt;height:22.15pt;z-index:251663360;visibility:visible;mso-wrap-style:square;mso-width-percent:0;mso-height-percent:0;mso-wrap-distance-left:9pt;mso-wrap-distance-top:0;mso-wrap-distance-right:9pt;mso-wrap-distance-bottom:0;mso-position-horizontal:absolute;mso-position-horizontal-relative:text;mso-position-vertical:absolute;mso-position-vertical-relative:text;mso-width-percent:0;mso-height-percent:0;mso-width-relative:margin;mso-height-relative:margin;v-text-anchor:top" o:gfxdata="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" fillcolor="white [3201]" stroked="f" strokeweight=".5pt">
                 <v:textbox>
@@ -2128,7 +2128,7 @@
               <w:jc w:val="center"/>
             </w:pPr>
             <w:r>
-              <w:t>2</w:t>
+              <w:t>3</w:t>
             </w:r>
           </w:p>
         </w:tc>

</xml_diff>